<commit_message>
edit after fist commit of Dr Mahmoodzade
</commit_message>
<xml_diff>
--- a/Presentation/travelink.docx
+++ b/Presentation/travelink.docx
@@ -212,8 +212,6 @@
         </w:rPr>
         <w:t xml:space="preserve"> Kargaran &amp; Mohammad </w:t>
       </w:r>
-      <w:bookmarkStart w:id="0" w:name="_GoBack"/>
-      <w:bookmarkEnd w:id="0"/>
       <w:proofErr w:type="spellStart"/>
       <w:r>
         <w:rPr>
@@ -3631,7 +3629,19 @@
           <w:rtl/>
           <w:lang w:val="ar-SA"/>
         </w:rPr>
-        <w:t>ما نیاز به متخصص هایی در این زمینه ها داریم تا بهترین الگوریتم ها را روی این اطلاعات پیاده سازی کنیم و به مناسب ترین شکل در پایگاه های داده ذخیره سازی کنیم</w:t>
+        <w:t>ما نیاز به متخصص هایی در این زمینه ها داریم تا بهترین الگوریتم ها را روی این اطلاعات پیاده سازی</w:t>
+      </w:r>
+      <w:bookmarkStart w:id="0" w:name="_GoBack"/>
+      <w:bookmarkEnd w:id="0"/>
+      <w:r>
+        <w:rPr>
+          <w:rFonts w:ascii="B Nazanin" w:eastAsia="B Nazanin" w:hAnsi="B Nazanin" w:cs="B Nazanin" w:hint="cs"/>
+          <w:sz w:val="26"/>
+          <w:szCs w:val="26"/>
+          <w:rtl/>
+          <w:lang w:val="ar-SA"/>
+        </w:rPr>
+        <w:t xml:space="preserve"> کنیم و به مناسب ترین شکل در پایگاه های داده ذخیره سازی کنیم</w:t>
       </w:r>
       <w:r>
         <w:rPr>
@@ -3860,7 +3870,7 @@
                                     <w:noProof/>
                                     <w:color w:val="8C8C8C" w:themeColor="background1" w:themeShade="8C"/>
                                   </w:rPr>
-                                  <w:t>1</w:t>
+                                  <w:t>5</w:t>
                                 </w:r>
                                 <w:r>
                                   <w:rPr>
@@ -3998,7 +4008,7 @@
                               <w:noProof/>
                               <w:color w:val="8C8C8C" w:themeColor="background1" w:themeShade="8C"/>
                             </w:rPr>
-                            <w:t>1</w:t>
+                            <w:t>5</w:t>
                           </w:r>
                           <w:r>
                             <w:rPr>
@@ -5937,7 +5947,7 @@
 </file>
 
 <file path=customXml/itemProps1.xml><?xml version="1.0" encoding="utf-8"?>
-<ds:datastoreItem xmlns:ds="http://schemas.openxmlformats.org/officeDocument/2006/customXml" ds:itemID="{F00E4D9B-E42B-4C42-BB5E-0ADD9958A79E}">
+<ds:datastoreItem xmlns:ds="http://schemas.openxmlformats.org/officeDocument/2006/customXml" ds:itemID="{F324924D-ED08-4DDC-AA3A-3EF3E18098B4}">
   <ds:schemaRefs>
     <ds:schemaRef ds:uri="http://schemas.openxmlformats.org/officeDocument/2006/bibliography"/>
   </ds:schemaRefs>

</xml_diff>